<commit_message>
Resume 1 and 2: Updated
</commit_message>
<xml_diff>
--- a/Resume-BrianIbrahimQamardeen.docx
+++ b/Resume-BrianIbrahimQamardeen.docx
@@ -473,25 +473,7 @@
           <w:sz w:val="24"/>
           <w:szCs w:val="24"/>
         </w:rPr>
-        <w:t xml:space="preserve">—Authored </w:t>
-      </w:r>
-      <w:r>
-        <w:rPr>
-          <w:rFonts w:hint="default" w:ascii="Sora" w:hAnsi="Sora" w:cs="Sora"/>
-          <w:color w:val="888888"/>
-          <w:sz w:val="24"/>
-          <w:szCs w:val="24"/>
-        </w:rPr>
-        <w:t>the</w:t>
-      </w:r>
-      <w:r>
-        <w:rPr>
-          <w:rFonts w:hint="default" w:ascii="Sora" w:hAnsi="Sora" w:cs="Sora"/>
-          <w:color w:val="888888"/>
-          <w:sz w:val="24"/>
-          <w:szCs w:val="24"/>
-        </w:rPr>
-        <w:t xml:space="preserve"> book </w:t>
+        <w:t xml:space="preserve">—Authored the book </w:t>
       </w:r>
       <w:r>
         <w:rPr>
@@ -1770,6 +1752,15 @@
           <w:szCs w:val="24"/>
         </w:rPr>
       </w:pPr>
+      <w:r>
+        <w:rPr>
+          <w:rFonts w:hint="default" w:ascii="Sora" w:hAnsi="Sora" w:cs="Sora"/>
+          <w:color w:val="888888"/>
+          <w:sz w:val="24"/>
+          <w:szCs w:val="24"/>
+        </w:rPr>
+        <w:t>—</w:t>
+      </w:r>
       <w:bookmarkStart w:id="0" w:name="_GoBack"/>
       <w:bookmarkEnd w:id="0"/>
       <w:r>
@@ -1779,7 +1770,7 @@
           <w:sz w:val="24"/>
           <w:szCs w:val="24"/>
         </w:rPr>
-        <w:t>— Writing</w:t>
+        <w:t>Writing</w:t>
       </w:r>
     </w:p>
     <w:p>

</xml_diff>